<commit_message>
Reorder project to app and two modules
</commit_message>
<xml_diff>
--- a/Chapitre1/Exercice1_avec_solution.docx
+++ b/Chapitre1/Exercice1_avec_solution.docx
@@ -96,7 +96,25 @@
           <w:szCs w:val="32"/>
           <w:lang w:val="fr-FR"/>
         </w:rPr>
-        <w:t>SpringBoot</w:t>
+        <w:t>Maven</w:t>
+      </w:r>
+      <w:proofErr w:type="spellEnd"/>
+      <w:r>
+        <w:rPr>
+          <w:sz w:val="32"/>
+          <w:szCs w:val="32"/>
+          <w:lang w:val="fr-FR"/>
+        </w:rPr>
+        <w:t xml:space="preserve"> </w:t>
+      </w:r>
+      <w:proofErr w:type="spellStart"/>
+      <w:r>
+        <w:rPr>
+          <w:sz w:val="32"/>
+          <w:szCs w:val="32"/>
+          <w:lang w:val="fr-FR"/>
+        </w:rPr>
+        <w:t>QuickStart</w:t>
       </w:r>
       <w:proofErr w:type="spellEnd"/>
       <w:r>
@@ -114,7 +132,7 @@
           <w:szCs w:val="32"/>
           <w:lang w:val="fr-FR"/>
         </w:rPr>
-        <w:t>Spring</w:t>
+        <w:t>Maven</w:t>
       </w:r>
       <w:proofErr w:type="spellEnd"/>
       <w:r>
@@ -132,81 +150,9 @@
           <w:szCs w:val="32"/>
           <w:lang w:val="fr-FR"/>
         </w:rPr>
-        <w:t>Initializer</w:t>
-      </w:r>
-      <w:proofErr w:type="spellEnd"/>
-      <w:r>
-        <w:rPr>
-          <w:sz w:val="32"/>
-          <w:szCs w:val="32"/>
-          <w:lang w:val="fr-FR"/>
-        </w:rPr>
-        <w:t xml:space="preserve"> contenant les dépendances </w:t>
-      </w:r>
-      <w:proofErr w:type="spellStart"/>
-      <w:r>
-        <w:rPr>
-          <w:b/>
-          <w:bCs/>
-          <w:sz w:val="32"/>
-          <w:szCs w:val="32"/>
-          <w:lang w:val="fr-FR"/>
-        </w:rPr>
-        <w:t>Spring</w:t>
-      </w:r>
-      <w:proofErr w:type="spellEnd"/>
-      <w:r>
-        <w:rPr>
-          <w:b/>
-          <w:bCs/>
-          <w:sz w:val="32"/>
-          <w:szCs w:val="32"/>
-          <w:lang w:val="fr-FR"/>
-        </w:rPr>
-        <w:t xml:space="preserve"> Web</w:t>
-      </w:r>
-      <w:r>
-        <w:rPr>
-          <w:sz w:val="32"/>
-          <w:szCs w:val="32"/>
-          <w:lang w:val="fr-FR"/>
-        </w:rPr>
-        <w:t xml:space="preserve">, </w:t>
-      </w:r>
-      <w:proofErr w:type="spellStart"/>
-      <w:r>
-        <w:rPr>
-          <w:sz w:val="32"/>
-          <w:szCs w:val="32"/>
-          <w:lang w:val="fr-FR"/>
-        </w:rPr>
-        <w:t>Spring</w:t>
-      </w:r>
-      <w:proofErr w:type="spellEnd"/>
-      <w:r>
-        <w:rPr>
-          <w:sz w:val="32"/>
-          <w:szCs w:val="32"/>
-          <w:lang w:val="fr-FR"/>
-        </w:rPr>
-        <w:t xml:space="preserve"> Data JPA et </w:t>
-      </w:r>
-      <w:r>
-        <w:rPr>
-          <w:sz w:val="32"/>
-          <w:szCs w:val="32"/>
-          <w:lang w:val="fr-FR"/>
-        </w:rPr>
-        <w:t>MySQL</w:t>
-      </w:r>
-      <w:r>
-        <w:rPr>
-          <w:sz w:val="32"/>
-          <w:szCs w:val="32"/>
-          <w:lang w:val="fr-FR"/>
-        </w:rPr>
-        <w:t xml:space="preserve"> Driver.</w:t>
-      </w:r>
+        <w:t>artifact</w:t>
+      </w:r>
+      <w:proofErr w:type="spellEnd"/>
     </w:p>
     <w:p>
       <w:pPr>
@@ -228,6 +174,205 @@
           <w:szCs w:val="32"/>
           <w:lang w:val="fr-FR"/>
         </w:rPr>
+        <w:t xml:space="preserve">Créer un </w:t>
+      </w:r>
+      <w:r>
+        <w:rPr>
+          <w:sz w:val="32"/>
+          <w:szCs w:val="32"/>
+          <w:lang w:val="fr-FR"/>
+        </w:rPr>
+        <w:t>module</w:t>
+      </w:r>
+      <w:r>
+        <w:rPr>
+          <w:sz w:val="32"/>
+          <w:szCs w:val="32"/>
+          <w:lang w:val="fr-FR"/>
+        </w:rPr>
+        <w:t xml:space="preserve"> </w:t>
+      </w:r>
+      <w:proofErr w:type="spellStart"/>
+      <w:r>
+        <w:rPr>
+          <w:sz w:val="32"/>
+          <w:szCs w:val="32"/>
+          <w:lang w:val="fr-FR"/>
+        </w:rPr>
+        <w:t>SpringBoot</w:t>
+      </w:r>
+      <w:proofErr w:type="spellEnd"/>
+      <w:r>
+        <w:rPr>
+          <w:sz w:val="32"/>
+          <w:szCs w:val="32"/>
+          <w:lang w:val="fr-FR"/>
+        </w:rPr>
+        <w:t xml:space="preserve"> </w:t>
+      </w:r>
+      <w:r>
+        <w:rPr>
+          <w:sz w:val="32"/>
+          <w:szCs w:val="32"/>
+          <w:lang w:val="fr-FR"/>
+        </w:rPr>
+        <w:t xml:space="preserve">nommé </w:t>
+      </w:r>
+      <w:proofErr w:type="spellStart"/>
+      <w:r>
+        <w:rPr>
+          <w:b/>
+          <w:sz w:val="32"/>
+          <w:szCs w:val="32"/>
+          <w:lang w:val="fr-FR"/>
+        </w:rPr>
+        <w:t>product</w:t>
+      </w:r>
+      <w:proofErr w:type="spellEnd"/>
+      <w:r>
+        <w:rPr>
+          <w:b/>
+          <w:sz w:val="32"/>
+          <w:szCs w:val="32"/>
+          <w:lang w:val="fr-FR"/>
+        </w:rPr>
+        <w:t>-service</w:t>
+      </w:r>
+      <w:r>
+        <w:rPr>
+          <w:sz w:val="32"/>
+          <w:szCs w:val="32"/>
+          <w:lang w:val="fr-FR"/>
+        </w:rPr>
+        <w:t xml:space="preserve"> </w:t>
+      </w:r>
+      <w:r>
+        <w:rPr>
+          <w:sz w:val="32"/>
+          <w:szCs w:val="32"/>
+          <w:lang w:val="fr-FR"/>
+        </w:rPr>
+        <w:t xml:space="preserve">avec </w:t>
+      </w:r>
+      <w:proofErr w:type="spellStart"/>
+      <w:r>
+        <w:rPr>
+          <w:sz w:val="32"/>
+          <w:szCs w:val="32"/>
+          <w:lang w:val="fr-FR"/>
+        </w:rPr>
+        <w:t>Spring</w:t>
+      </w:r>
+      <w:proofErr w:type="spellEnd"/>
+      <w:r>
+        <w:rPr>
+          <w:sz w:val="32"/>
+          <w:szCs w:val="32"/>
+          <w:lang w:val="fr-FR"/>
+        </w:rPr>
+        <w:t xml:space="preserve"> </w:t>
+      </w:r>
+      <w:proofErr w:type="spellStart"/>
+      <w:r>
+        <w:rPr>
+          <w:sz w:val="32"/>
+          <w:szCs w:val="32"/>
+          <w:lang w:val="fr-FR"/>
+        </w:rPr>
+        <w:t>Initializer</w:t>
+      </w:r>
+      <w:proofErr w:type="spellEnd"/>
+      <w:r>
+        <w:rPr>
+          <w:sz w:val="32"/>
+          <w:szCs w:val="32"/>
+          <w:lang w:val="fr-FR"/>
+        </w:rPr>
+        <w:t xml:space="preserve"> contenant les dépendances </w:t>
+      </w:r>
+      <w:proofErr w:type="spellStart"/>
+      <w:r>
+        <w:rPr>
+          <w:bCs/>
+          <w:sz w:val="32"/>
+          <w:szCs w:val="32"/>
+          <w:lang w:val="fr-FR"/>
+        </w:rPr>
+        <w:t>Spring</w:t>
+      </w:r>
+      <w:proofErr w:type="spellEnd"/>
+      <w:r>
+        <w:rPr>
+          <w:bCs/>
+          <w:sz w:val="32"/>
+          <w:szCs w:val="32"/>
+          <w:lang w:val="fr-FR"/>
+        </w:rPr>
+        <w:t xml:space="preserve"> Web</w:t>
+      </w:r>
+      <w:r>
+        <w:rPr>
+          <w:sz w:val="32"/>
+          <w:szCs w:val="32"/>
+          <w:lang w:val="fr-FR"/>
+        </w:rPr>
+        <w:t xml:space="preserve">, </w:t>
+      </w:r>
+      <w:proofErr w:type="spellStart"/>
+      <w:r>
+        <w:rPr>
+          <w:sz w:val="32"/>
+          <w:szCs w:val="32"/>
+          <w:lang w:val="fr-FR"/>
+        </w:rPr>
+        <w:t>Spring</w:t>
+      </w:r>
+      <w:proofErr w:type="spellEnd"/>
+      <w:r>
+        <w:rPr>
+          <w:sz w:val="32"/>
+          <w:szCs w:val="32"/>
+          <w:lang w:val="fr-FR"/>
+        </w:rPr>
+        <w:t xml:space="preserve"> Data JPA et </w:t>
+      </w:r>
+      <w:r>
+        <w:rPr>
+          <w:sz w:val="32"/>
+          <w:szCs w:val="32"/>
+          <w:lang w:val="fr-FR"/>
+        </w:rPr>
+        <w:t>MySQL</w:t>
+      </w:r>
+      <w:r>
+        <w:rPr>
+          <w:sz w:val="32"/>
+          <w:szCs w:val="32"/>
+          <w:lang w:val="fr-FR"/>
+        </w:rPr>
+        <w:t xml:space="preserve"> Driver.</w:t>
+      </w:r>
+    </w:p>
+    <w:p>
+      <w:pPr>
+        <w:pStyle w:val="ListParagraph"/>
+        <w:numPr>
+          <w:ilvl w:val="0"/>
+          <w:numId w:val="1"/>
+        </w:numPr>
+        <w:jc w:val="both"/>
+        <w:rPr>
+          <w:sz w:val="32"/>
+          <w:szCs w:val="32"/>
+          <w:lang w:val="fr-FR"/>
+        </w:rPr>
+      </w:pPr>
+      <w:r>
+        <w:rPr>
+          <w:sz w:val="32"/>
+          <w:szCs w:val="32"/>
+          <w:lang w:val="fr-FR"/>
+        </w:rPr>
         <w:t xml:space="preserve">Créer un serveur MYSQL soit en installant MYSQL ou en lançant un conteneur </w:t>
       </w:r>
       <w:r>
@@ -258,8 +403,6 @@
           <w:lang w:val="fr-FR"/>
         </w:rPr>
       </w:pPr>
-      <w:bookmarkStart w:id="0" w:name="_GoBack"/>
-      <w:bookmarkEnd w:id="0"/>
     </w:p>
     <w:p>
       <w:pPr>
@@ -424,7 +567,6 @@
           <w:szCs w:val="44"/>
           <w:lang w:val="fr-FR"/>
         </w:rPr>
-        <w:lastRenderedPageBreak/>
         <w:t>Solution</w:t>
       </w:r>
     </w:p>
@@ -531,6 +673,8 @@
         </w:rPr>
         <w:t>Vérifier la branche sur laquelle vous êtes positionné</w:t>
       </w:r>
+      <w:bookmarkStart w:id="0" w:name="_GoBack"/>
+      <w:bookmarkEnd w:id="0"/>
     </w:p>
     <w:p>
       <w:pPr>
@@ -562,9 +706,54 @@
           <w:szCs w:val="32"/>
           <w:lang w:val="fr-FR"/>
         </w:rPr>
+        <w:t xml:space="preserve">Utiliser ce lien pour la création du projet MAVEN : </w:t>
+      </w:r>
+      <w:hyperlink r:id="rId6" w:history="1">
+        <w:r>
+          <w:rPr>
+            <w:rStyle w:val="Hyperlink"/>
+            <w:sz w:val="32"/>
+            <w:szCs w:val="32"/>
+            <w:lang w:val="fr-FR"/>
+          </w:rPr>
+          <w:t>https://maven.apache.org/guides/getting-started/maven-in-five-minutes.html</w:t>
+        </w:r>
+      </w:hyperlink>
+    </w:p>
+    <w:p>
+      <w:pPr>
+        <w:pStyle w:val="ListParagraph"/>
+        <w:jc w:val="both"/>
+        <w:rPr>
+          <w:sz w:val="32"/>
+          <w:szCs w:val="32"/>
+          <w:lang w:val="fr-FR"/>
+        </w:rPr>
+      </w:pPr>
+    </w:p>
+    <w:p>
+      <w:pPr>
+        <w:pStyle w:val="ListParagraph"/>
+        <w:numPr>
+          <w:ilvl w:val="0"/>
+          <w:numId w:val="2"/>
+        </w:numPr>
+        <w:jc w:val="both"/>
+        <w:rPr>
+          <w:sz w:val="32"/>
+          <w:szCs w:val="32"/>
+          <w:lang w:val="fr-FR"/>
+        </w:rPr>
+      </w:pPr>
+      <w:r>
+        <w:rPr>
+          <w:sz w:val="32"/>
+          <w:szCs w:val="32"/>
+          <w:lang w:val="fr-FR"/>
+        </w:rPr>
         <w:t xml:space="preserve">Aller sur </w:t>
       </w:r>
-      <w:hyperlink r:id="rId6" w:history="1">
+      <w:hyperlink r:id="rId7" w:history="1">
         <w:r>
           <w:rPr>
             <w:rStyle w:val="Hyperlink"/>
@@ -603,7 +792,7 @@
           <w:lang w:val="fr-FR"/>
         </w:rPr>
       </w:pPr>
-      <w:hyperlink r:id="rId7" w:history="1">
+      <w:hyperlink r:id="rId8" w:history="1">
         <w:r>
           <w:rPr>
             <w:rStyle w:val="Hyperlink"/>
@@ -644,7 +833,7 @@
                     <pic:cNvPicPr/>
                   </pic:nvPicPr>
                   <pic:blipFill>
-                    <a:blip r:embed="rId8"/>
+                    <a:blip r:embed="rId9"/>
                     <a:stretch>
                       <a:fillRect/>
                     </a:stretch>
@@ -790,7 +979,7 @@
         </w:rPr>
         <w:t xml:space="preserve">Aller sur </w:t>
       </w:r>
-      <w:hyperlink r:id="rId9" w:history="1">
+      <w:hyperlink r:id="rId10" w:history="1">
         <w:r>
           <w:rPr>
             <w:rStyle w:val="Hyperlink"/>
@@ -818,7 +1007,6 @@
           <w:szCs w:val="32"/>
           <w:lang w:val="fr-FR"/>
         </w:rPr>
-        <w:lastRenderedPageBreak/>
         <w:t>Prérequis : Docker installé</w:t>
       </w:r>
     </w:p>
@@ -1200,8 +1388,6 @@
           <w:bdr w:val="none" w:sz="0" w:space="0" w:color="auto" w:frame="1"/>
         </w:rPr>
       </w:pPr>
-      <w:proofErr w:type="spellStart"/>
-      <w:proofErr w:type="gramStart"/>
       <w:r>
         <w:rPr>
           <w:rFonts w:ascii="Consolas" w:hAnsi="Consolas"/>
@@ -1211,44 +1397,7 @@
           <w:szCs w:val="18"/>
           <w:bdr w:val="none" w:sz="0" w:space="0" w:color="auto" w:frame="1"/>
         </w:rPr>
-        <w:t>create</w:t>
-      </w:r>
-      <w:proofErr w:type="spellEnd"/>
-      <w:proofErr w:type="gramEnd"/>
-      <w:r>
-        <w:rPr>
-          <w:rFonts w:ascii="Consolas" w:hAnsi="Consolas"/>
-          <w:color w:val="393F49"/>
-          <w:spacing w:val="4"/>
-          <w:sz w:val="18"/>
-          <w:szCs w:val="18"/>
-          <w:bdr w:val="none" w:sz="0" w:space="0" w:color="auto" w:frame="1"/>
-        </w:rPr>
-        <w:t xml:space="preserve"> </w:t>
-      </w:r>
-      <w:proofErr w:type="spellStart"/>
-      <w:r>
-        <w:rPr>
-          <w:rFonts w:ascii="Consolas" w:hAnsi="Consolas"/>
-          <w:color w:val="393F49"/>
-          <w:spacing w:val="4"/>
-          <w:sz w:val="18"/>
-          <w:szCs w:val="18"/>
-          <w:bdr w:val="none" w:sz="0" w:space="0" w:color="auto" w:frame="1"/>
-        </w:rPr>
-        <w:t>database</w:t>
-      </w:r>
-      <w:proofErr w:type="spellEnd"/>
-      <w:r>
-        <w:rPr>
-          <w:rFonts w:ascii="Consolas" w:hAnsi="Consolas"/>
-          <w:color w:val="393F49"/>
-          <w:spacing w:val="4"/>
-          <w:sz w:val="18"/>
-          <w:szCs w:val="18"/>
-          <w:bdr w:val="none" w:sz="0" w:space="0" w:color="auto" w:frame="1"/>
-        </w:rPr>
-        <w:t xml:space="preserve"> </w:t>
+        <w:t xml:space="preserve">create database </w:t>
       </w:r>
       <w:proofErr w:type="spellStart"/>
       <w:r>
@@ -1386,31 +1535,7 @@
           <w:szCs w:val="18"/>
           <w:bdr w:val="none" w:sz="0" w:space="0" w:color="auto" w:frame="1"/>
         </w:rPr>
-        <w:t xml:space="preserve">&gt; </w:t>
-      </w:r>
-      <w:proofErr w:type="spellStart"/>
-      <w:r>
-        <w:rPr>
-          <w:rFonts w:ascii="Consolas" w:hAnsi="Consolas"/>
-          <w:color w:val="393F49"/>
-          <w:spacing w:val="4"/>
-          <w:sz w:val="18"/>
-          <w:szCs w:val="18"/>
-          <w:bdr w:val="none" w:sz="0" w:space="0" w:color="auto" w:frame="1"/>
-        </w:rPr>
-        <w:t>create</w:t>
-      </w:r>
-      <w:proofErr w:type="spellEnd"/>
-      <w:r>
-        <w:rPr>
-          <w:rFonts w:ascii="Consolas" w:hAnsi="Consolas"/>
-          <w:color w:val="393F49"/>
-          <w:spacing w:val="4"/>
-          <w:sz w:val="18"/>
-          <w:szCs w:val="18"/>
-          <w:bdr w:val="none" w:sz="0" w:space="0" w:color="auto" w:frame="1"/>
-        </w:rPr>
-        <w:t xml:space="preserve"> user '</w:t>
+        <w:t>&gt; create user '</w:t>
       </w:r>
       <w:proofErr w:type="spellStart"/>
       <w:r>
@@ -1503,18 +1628,7 @@
           <w:szCs w:val="18"/>
           <w:bdr w:val="none" w:sz="0" w:space="0" w:color="auto" w:frame="1"/>
         </w:rPr>
-        <w:t xml:space="preserve">&gt; </w:t>
-      </w:r>
-      <w:r>
-        <w:rPr>
-          <w:rFonts w:ascii="Consolas" w:hAnsi="Consolas"/>
-          <w:color w:val="393F49"/>
-          <w:spacing w:val="4"/>
-          <w:sz w:val="18"/>
-          <w:szCs w:val="18"/>
-          <w:bdr w:val="none" w:sz="0" w:space="0" w:color="auto" w:frame="1"/>
-        </w:rPr>
-        <w:t>grant all on product_db.* to '</w:t>
+        <w:t>&gt; grant all on product_db.* to '</w:t>
       </w:r>
       <w:proofErr w:type="spellStart"/>
       <w:r>
@@ -1660,7 +1774,7 @@
         </w:rPr>
         <w:t xml:space="preserve">: </w:t>
       </w:r>
-      <w:hyperlink r:id="rId10" w:history="1">
+      <w:hyperlink r:id="rId11" w:history="1">
         <w:r>
           <w:rPr>
             <w:rStyle w:val="Hyperlink"/>

</xml_diff>